<commit_message>
update docs and ERD
</commit_message>
<xml_diff>
--- a/project/Zijie_Yu-Final_Project.docx
+++ b/project/Zijie_Yu-Final_Project.docx
@@ -94,11 +94,17 @@
         <w:spacing w:line="480" w:lineRule="auto"/>
         <w:rPr>
           <w:rFonts w:ascii="TimesNewRomanPSMT" w:hAnsi="TimesNewRomanPSMT"/>
+          <w:b/>
+          <w:sz w:val="28"/>
+          <w:szCs w:val="28"/>
         </w:rPr>
       </w:pPr>
       <w:r>
         <w:rPr>
           <w:rFonts w:ascii="TimesNewRomanPSMT" w:hAnsi="TimesNewRomanPSMT"/>
+          <w:b/>
+          <w:sz w:val="28"/>
+          <w:szCs w:val="28"/>
         </w:rPr>
         <w:t xml:space="preserve">a)-Define a set of entities and appropriate attributes for each entity. Minimum 10 entities. </w:t>
       </w:r>
@@ -477,6 +483,7 @@
         <w:rPr>
           <w:rFonts w:ascii="Courier" w:hAnsi="Courier"/>
         </w:rPr>
+        <w:lastRenderedPageBreak/>
         <w:t>Professors: ProfessorId; First_Name; Last_Name; Email; Phone</w:t>
       </w:r>
     </w:p>
@@ -499,7 +506,6 @@
           <w:b/>
           <w:color w:val="00B0F0"/>
         </w:rPr>
-        <w:lastRenderedPageBreak/>
         <w:t>Subject_Professors:</w:t>
       </w:r>
       <w:r>
@@ -690,510 +696,580 @@
         <w:rPr>
           <w:rFonts w:ascii="TimesNewRomanPSMT" w:hAnsi="TimesNewRomanPSMT"/>
           <w:b/>
+          <w:sz w:val="28"/>
+          <w:szCs w:val="28"/>
+        </w:rPr>
+      </w:pPr>
+      <w:r>
+        <w:rPr>
+          <w:rFonts w:ascii="TimesNewRomanPSMT" w:hAnsi="TimesNewRomanPSMT"/>
+          <w:b/>
+          <w:sz w:val="28"/>
+          <w:szCs w:val="28"/>
+        </w:rPr>
+        <w:t xml:space="preserve">b)-Define a set of relationships that might exist between/among entities and attributes. Such relationships may include one-to-one, one-to-many and many-to-many associations. </w:t>
+      </w:r>
+    </w:p>
+    <w:p>
+      <w:pPr>
+        <w:pStyle w:val="NormalWeb"/>
+        <w:spacing w:line="480" w:lineRule="auto"/>
+        <w:rPr>
+          <w:rFonts w:ascii="TimesNewRomanPSMT" w:hAnsi="TimesNewRomanPSMT"/>
+        </w:rPr>
+      </w:pPr>
+    </w:p>
+    <w:p>
+      <w:pPr>
+        <w:pStyle w:val="NormalWeb"/>
+        <w:spacing w:line="480" w:lineRule="auto"/>
+        <w:rPr>
+          <w:rFonts w:ascii="Courier" w:hAnsi="Courier"/>
+        </w:rPr>
+      </w:pPr>
+      <w:r>
+        <w:rPr>
+          <w:rFonts w:ascii="Courier" w:hAnsi="Courier"/>
+          <w:b/>
+        </w:rPr>
+        <w:t xml:space="preserve">Students – </w:t>
+      </w:r>
+      <w:r>
+        <w:rPr>
+          <w:rFonts w:ascii="Courier" w:hAnsi="Courier"/>
+          <w:b/>
+        </w:rPr>
+        <w:t>Course</w:t>
+      </w:r>
+      <w:r>
+        <w:rPr>
+          <w:rFonts w:ascii="Courier" w:hAnsi="Courier"/>
+          <w:b/>
+        </w:rPr>
+        <w:t>:</w:t>
+      </w:r>
+      <w:r>
+        <w:rPr>
+          <w:rFonts w:ascii="Courier" w:hAnsi="Courier"/>
+        </w:rPr>
+        <w:t xml:space="preserve"> Many to many</w:t>
+      </w:r>
+    </w:p>
+    <w:p>
+      <w:pPr>
+        <w:pStyle w:val="NormalWeb"/>
+        <w:spacing w:line="480" w:lineRule="auto"/>
+        <w:rPr>
+          <w:rFonts w:ascii="Courier" w:hAnsi="Courier"/>
+        </w:rPr>
+      </w:pPr>
+      <w:r>
+        <w:rPr>
+          <w:rFonts w:ascii="Courier" w:hAnsi="Courier"/>
+        </w:rPr>
+        <w:t>(One student can take many course, and one course can have many students)</w:t>
+      </w:r>
+    </w:p>
+    <w:p>
+      <w:pPr>
+        <w:pStyle w:val="NormalWeb"/>
+        <w:spacing w:line="480" w:lineRule="auto"/>
+        <w:rPr>
+          <w:rFonts w:ascii="Courier" w:hAnsi="Courier"/>
+        </w:rPr>
+      </w:pPr>
+      <w:r>
+        <w:rPr>
+          <w:rFonts w:ascii="Courier" w:hAnsi="Courier"/>
+          <w:b/>
+        </w:rPr>
+        <w:t>Students – Major:</w:t>
+      </w:r>
+      <w:r>
+        <w:rPr>
+          <w:rFonts w:ascii="Courier" w:hAnsi="Courier"/>
+        </w:rPr>
+        <w:t xml:space="preserve"> Many to many</w:t>
+      </w:r>
+    </w:p>
+    <w:p>
+      <w:pPr>
+        <w:pStyle w:val="NormalWeb"/>
+        <w:spacing w:line="480" w:lineRule="auto"/>
+        <w:rPr>
+          <w:rFonts w:ascii="Courier" w:hAnsi="Courier"/>
+        </w:rPr>
+      </w:pPr>
+      <w:r>
+        <w:rPr>
+          <w:rFonts w:ascii="Courier" w:hAnsi="Courier"/>
+        </w:rPr>
+        <w:t>(One student can have one or more majore, and one major can have many students.)</w:t>
+      </w:r>
+    </w:p>
+    <w:p>
+      <w:pPr>
+        <w:pStyle w:val="NormalWeb"/>
+        <w:spacing w:line="480" w:lineRule="auto"/>
+        <w:rPr>
+          <w:rFonts w:ascii="Courier" w:hAnsi="Courier"/>
+        </w:rPr>
+      </w:pPr>
+      <w:r>
+        <w:rPr>
+          <w:rFonts w:ascii="Courier" w:hAnsi="Courier"/>
+          <w:b/>
+        </w:rPr>
+        <w:t>Major – Department:</w:t>
+      </w:r>
+      <w:r>
+        <w:rPr>
+          <w:rFonts w:ascii="Courier" w:hAnsi="Courier"/>
+        </w:rPr>
+        <w:t xml:space="preserve"> Many to one</w:t>
+      </w:r>
+    </w:p>
+    <w:p>
+      <w:pPr>
+        <w:pStyle w:val="NormalWeb"/>
+        <w:spacing w:line="480" w:lineRule="auto"/>
+        <w:rPr>
+          <w:rFonts w:ascii="Courier" w:hAnsi="Courier"/>
+        </w:rPr>
+      </w:pPr>
+      <w:r>
+        <w:rPr>
+          <w:rFonts w:ascii="Courier" w:hAnsi="Courier"/>
+        </w:rPr>
+        <w:lastRenderedPageBreak/>
+        <w:t>( One major must belong to one department, but one department can have many major)</w:t>
+      </w:r>
+    </w:p>
+    <w:p>
+      <w:pPr>
+        <w:pStyle w:val="NormalWeb"/>
+        <w:spacing w:line="480" w:lineRule="auto"/>
+        <w:rPr>
+          <w:rFonts w:ascii="Courier" w:hAnsi="Courier"/>
+        </w:rPr>
+      </w:pPr>
+      <w:r>
+        <w:rPr>
+          <w:rFonts w:ascii="Courier" w:hAnsi="Courier"/>
+          <w:b/>
+        </w:rPr>
+        <w:t>Department – Manager:</w:t>
+      </w:r>
+      <w:r>
+        <w:rPr>
+          <w:rFonts w:ascii="Courier" w:hAnsi="Courier"/>
+        </w:rPr>
+        <w:t xml:space="preserve"> One to one</w:t>
+      </w:r>
+    </w:p>
+    <w:p>
+      <w:pPr>
+        <w:pStyle w:val="NormalWeb"/>
+        <w:spacing w:line="480" w:lineRule="auto"/>
+        <w:rPr>
+          <w:rFonts w:ascii="Courier" w:hAnsi="Courier"/>
+        </w:rPr>
+      </w:pPr>
+      <w:r>
+        <w:rPr>
+          <w:rFonts w:ascii="Courier" w:hAnsi="Courier"/>
+        </w:rPr>
+        <w:t>(One department can only have one manager, and one manager can only manage one specific department)</w:t>
+      </w:r>
+    </w:p>
+    <w:p>
+      <w:pPr>
+        <w:pStyle w:val="NormalWeb"/>
+        <w:spacing w:line="480" w:lineRule="auto"/>
+        <w:rPr>
+          <w:rFonts w:ascii="Courier" w:hAnsi="Courier"/>
+        </w:rPr>
+      </w:pPr>
+      <w:r>
+        <w:rPr>
+          <w:rFonts w:ascii="Courier" w:hAnsi="Courier"/>
+          <w:b/>
+        </w:rPr>
+        <w:t>Department – Advisor:</w:t>
+      </w:r>
+      <w:r>
+        <w:rPr>
+          <w:rFonts w:ascii="Courier" w:hAnsi="Courier"/>
+        </w:rPr>
+        <w:t xml:space="preserve"> One to one</w:t>
+      </w:r>
+    </w:p>
+    <w:p>
+      <w:pPr>
+        <w:pStyle w:val="NormalWeb"/>
+        <w:spacing w:line="480" w:lineRule="auto"/>
+        <w:rPr>
+          <w:rFonts w:ascii="Courier" w:hAnsi="Courier"/>
+        </w:rPr>
+      </w:pPr>
+      <w:r>
+        <w:rPr>
+          <w:rFonts w:ascii="Courier" w:hAnsi="Courier"/>
+        </w:rPr>
+        <w:t>(One department can only have one advisor, and one advisor can only manage one specific department)</w:t>
+      </w:r>
+    </w:p>
+    <w:p>
+      <w:pPr>
+        <w:pStyle w:val="NormalWeb"/>
+        <w:spacing w:line="480" w:lineRule="auto"/>
+        <w:rPr>
+          <w:rFonts w:ascii="Courier" w:hAnsi="Courier"/>
+        </w:rPr>
+      </w:pPr>
+      <w:r>
+        <w:rPr>
+          <w:rFonts w:ascii="Courier" w:hAnsi="Courier"/>
+          <w:b/>
+        </w:rPr>
+        <w:t>Department – Subject:</w:t>
+      </w:r>
+      <w:r>
+        <w:rPr>
+          <w:rFonts w:ascii="Courier" w:hAnsi="Courier"/>
+        </w:rPr>
+        <w:t xml:space="preserve"> One to many</w:t>
+      </w:r>
+    </w:p>
+    <w:p>
+      <w:pPr>
+        <w:pStyle w:val="NormalWeb"/>
+        <w:spacing w:line="480" w:lineRule="auto"/>
+        <w:rPr>
+          <w:rFonts w:ascii="Courier" w:hAnsi="Courier"/>
+        </w:rPr>
+      </w:pPr>
+      <w:r>
+        <w:rPr>
+          <w:rFonts w:ascii="Courier" w:hAnsi="Courier"/>
+        </w:rPr>
+        <w:t>(One deparment can have many subjects, but one subject can only belong to one department.)</w:t>
+      </w:r>
+    </w:p>
+    <w:p>
+      <w:pPr>
+        <w:pStyle w:val="NormalWeb"/>
+        <w:spacing w:line="480" w:lineRule="auto"/>
+        <w:rPr>
+          <w:rFonts w:ascii="Courier" w:hAnsi="Courier"/>
+        </w:rPr>
+      </w:pPr>
+      <w:r>
+        <w:rPr>
+          <w:rFonts w:ascii="Courier" w:hAnsi="Courier"/>
+          <w:b/>
+        </w:rPr>
+        <w:t>Subject – Course:</w:t>
+      </w:r>
+      <w:r>
+        <w:rPr>
+          <w:rFonts w:ascii="Courier" w:hAnsi="Courier"/>
+        </w:rPr>
+        <w:t xml:space="preserve"> One to many</w:t>
+      </w:r>
+    </w:p>
+    <w:p>
+      <w:pPr>
+        <w:pStyle w:val="NormalWeb"/>
+        <w:spacing w:line="480" w:lineRule="auto"/>
+        <w:rPr>
+          <w:rFonts w:ascii="Courier" w:hAnsi="Courier"/>
+        </w:rPr>
+      </w:pPr>
+      <w:r>
+        <w:rPr>
+          <w:rFonts w:ascii="Courier" w:hAnsi="Courier"/>
+        </w:rPr>
+        <w:t xml:space="preserve">(One subject can have many different course, but one course must have one </w:t>
+      </w:r>
+      <w:r>
+        <w:rPr>
+          <w:rFonts w:ascii="Courier" w:hAnsi="Courier"/>
+        </w:rPr>
+        <w:t>subject)</w:t>
+      </w:r>
+    </w:p>
+    <w:p>
+      <w:pPr>
+        <w:pStyle w:val="NormalWeb"/>
+        <w:spacing w:line="480" w:lineRule="auto"/>
+        <w:rPr>
+          <w:rFonts w:ascii="Courier" w:hAnsi="Courier"/>
+        </w:rPr>
+      </w:pPr>
+      <w:r>
+        <w:rPr>
+          <w:rFonts w:ascii="Courier" w:hAnsi="Courier"/>
+          <w:b/>
+        </w:rPr>
+        <w:t>Course – Course_Schedule:</w:t>
+      </w:r>
+      <w:r>
+        <w:rPr>
+          <w:rFonts w:ascii="Courier" w:hAnsi="Courier"/>
+        </w:rPr>
+        <w:t xml:space="preserve"> Many to one</w:t>
+      </w:r>
+    </w:p>
+    <w:p>
+      <w:pPr>
+        <w:pStyle w:val="NormalWeb"/>
+        <w:spacing w:line="480" w:lineRule="auto"/>
+        <w:rPr>
+          <w:rFonts w:ascii="Courier" w:hAnsi="Courier"/>
+        </w:rPr>
+      </w:pPr>
+      <w:r>
+        <w:rPr>
+          <w:rFonts w:ascii="Courier" w:hAnsi="Courier"/>
+        </w:rPr>
+        <w:t>(One course_Schedule can have many different course, but one course can only have on specific schedule.)</w:t>
+      </w:r>
+    </w:p>
+    <w:p>
+      <w:pPr>
+        <w:pStyle w:val="NormalWeb"/>
+        <w:spacing w:line="480" w:lineRule="auto"/>
+        <w:rPr>
+          <w:rFonts w:ascii="Courier" w:hAnsi="Courier"/>
+        </w:rPr>
+      </w:pPr>
+      <w:r>
+        <w:rPr>
+          <w:rFonts w:ascii="Courier" w:hAnsi="Courier"/>
+          <w:b/>
+        </w:rPr>
+        <w:t>Course – Classroom:</w:t>
+      </w:r>
+      <w:r>
+        <w:rPr>
+          <w:rFonts w:ascii="Courier" w:hAnsi="Courier"/>
+        </w:rPr>
+        <w:t xml:space="preserve"> Many to many</w:t>
+      </w:r>
+    </w:p>
+    <w:p>
+      <w:pPr>
+        <w:pStyle w:val="NormalWeb"/>
+        <w:spacing w:line="480" w:lineRule="auto"/>
+        <w:rPr>
+          <w:rFonts w:ascii="Courier" w:hAnsi="Courier"/>
+        </w:rPr>
+      </w:pPr>
+      <w:r>
+        <w:rPr>
+          <w:rFonts w:ascii="Courier" w:hAnsi="Courier"/>
+        </w:rPr>
+        <w:t>(One course may have one or more classroom, and one classroom can have many different course.)</w:t>
+      </w:r>
+    </w:p>
+    <w:p>
+      <w:pPr>
+        <w:pStyle w:val="NormalWeb"/>
+        <w:spacing w:line="480" w:lineRule="auto"/>
+        <w:rPr>
+          <w:rFonts w:ascii="Courier" w:hAnsi="Courier"/>
+        </w:rPr>
+      </w:pPr>
+      <w:r>
+        <w:rPr>
+          <w:rFonts w:ascii="Courier" w:hAnsi="Courier"/>
+          <w:b/>
+        </w:rPr>
+        <w:lastRenderedPageBreak/>
+        <w:t>Professor – titles:</w:t>
+      </w:r>
+      <w:r>
+        <w:rPr>
+          <w:rFonts w:ascii="Courier" w:hAnsi="Courier"/>
+        </w:rPr>
+        <w:t xml:space="preserve"> Many to many</w:t>
+      </w:r>
+    </w:p>
+    <w:p>
+      <w:pPr>
+        <w:pStyle w:val="NormalWeb"/>
+        <w:spacing w:line="480" w:lineRule="auto"/>
+        <w:rPr>
+          <w:rFonts w:ascii="Courier" w:hAnsi="Courier"/>
+        </w:rPr>
+      </w:pPr>
+      <w:r>
+        <w:rPr>
+          <w:rFonts w:ascii="Courier" w:hAnsi="Courier"/>
+        </w:rPr>
+        <w:t>(One professor can have one or more titles, and one titles can have many different professor.)</w:t>
+      </w:r>
+    </w:p>
+    <w:p>
+      <w:pPr>
+        <w:pStyle w:val="NormalWeb"/>
+        <w:spacing w:line="480" w:lineRule="auto"/>
+        <w:rPr>
+          <w:rFonts w:ascii="Courier" w:hAnsi="Courier"/>
+        </w:rPr>
+      </w:pPr>
+      <w:r>
+        <w:rPr>
+          <w:rFonts w:ascii="Courier" w:hAnsi="Courier"/>
+          <w:b/>
+        </w:rPr>
+        <w:t>Professor – subject:</w:t>
+      </w:r>
+      <w:r>
+        <w:rPr>
+          <w:rFonts w:ascii="Courier" w:hAnsi="Courier"/>
+        </w:rPr>
+        <w:t xml:space="preserve"> Many to many</w:t>
+      </w:r>
+    </w:p>
+    <w:p>
+      <w:pPr>
+        <w:pStyle w:val="NormalWeb"/>
+        <w:spacing w:line="480" w:lineRule="auto"/>
+        <w:rPr>
+          <w:rFonts w:ascii="Courier" w:hAnsi="Courier"/>
+        </w:rPr>
+      </w:pPr>
+      <w:r>
+        <w:rPr>
+          <w:rFonts w:ascii="Courier" w:hAnsi="Courier"/>
+        </w:rPr>
+        <w:t>(One professor can teach many different subject course, and one subject course can have many different professor.)</w:t>
+      </w:r>
+    </w:p>
+    <w:p>
+      <w:pPr>
+        <w:pStyle w:val="NormalWeb"/>
+        <w:spacing w:line="480" w:lineRule="auto"/>
+        <w:rPr>
+          <w:rFonts w:ascii="TimesNewRomanPSMT" w:hAnsi="TimesNewRomanPSMT"/>
+          <w:b/>
+          <w:sz w:val="28"/>
+          <w:szCs w:val="28"/>
+        </w:rPr>
+      </w:pPr>
+      <w:r>
+        <w:rPr>
+          <w:rFonts w:ascii="TimesNewRomanPSMT" w:hAnsi="TimesNewRomanPSMT"/>
+          <w:b/>
+          <w:sz w:val="28"/>
+          <w:szCs w:val="28"/>
+        </w:rPr>
+        <w:t xml:space="preserve">c)-Define a set of constraints that may be imposed on data. </w:t>
+      </w:r>
+    </w:p>
+    <w:p>
+      <w:pPr>
+        <w:pStyle w:val="NormalWeb"/>
+        <w:spacing w:line="480" w:lineRule="auto"/>
+        <w:rPr>
+          <w:b/>
           <w:sz w:val="32"/>
           <w:szCs w:val="32"/>
         </w:rPr>
       </w:pPr>
       <w:r>
         <w:rPr>
-          <w:rFonts w:ascii="TimesNewRomanPSMT" w:hAnsi="TimesNewRomanPSMT"/>
           <w:b/>
           <w:sz w:val="32"/>
           <w:szCs w:val="32"/>
         </w:rPr>
-        <w:t xml:space="preserve">b)-Define a set of relationships that might exist between/among entities and attributes. Such relationships may include one-to-one, one-to-many and many-to-many associations. </w:t>
-      </w:r>
-    </w:p>
-    <w:p>
-      <w:pPr>
-        <w:pStyle w:val="NormalWeb"/>
-        <w:spacing w:line="480" w:lineRule="auto"/>
-        <w:rPr>
-          <w:rFonts w:ascii="TimesNewRomanPSMT" w:hAnsi="TimesNewRomanPSMT"/>
-        </w:rPr>
-      </w:pPr>
-    </w:p>
-    <w:p>
-      <w:pPr>
-        <w:pStyle w:val="NormalWeb"/>
-        <w:spacing w:line="480" w:lineRule="auto"/>
-        <w:rPr>
-          <w:rFonts w:ascii="Courier" w:hAnsi="Courier"/>
-        </w:rPr>
-      </w:pPr>
-      <w:r>
-        <w:rPr>
-          <w:rFonts w:ascii="Courier" w:hAnsi="Courier"/>
-          <w:b/>
-        </w:rPr>
-        <w:t xml:space="preserve">Students – </w:t>
-      </w:r>
-      <w:r>
-        <w:rPr>
-          <w:rFonts w:ascii="Courier" w:hAnsi="Courier"/>
-          <w:b/>
-        </w:rPr>
-        <w:t>Course</w:t>
-      </w:r>
-      <w:r>
-        <w:rPr>
-          <w:rFonts w:ascii="Courier" w:hAnsi="Courier"/>
-          <w:b/>
-        </w:rPr>
-        <w:t>:</w:t>
-      </w:r>
-      <w:r>
-        <w:rPr>
-          <w:rFonts w:ascii="Courier" w:hAnsi="Courier"/>
-        </w:rPr>
-        <w:t xml:space="preserve"> Many to many</w:t>
-      </w:r>
-    </w:p>
-    <w:p>
-      <w:pPr>
-        <w:pStyle w:val="NormalWeb"/>
-        <w:spacing w:line="480" w:lineRule="auto"/>
-        <w:rPr>
-          <w:rFonts w:ascii="Courier" w:hAnsi="Courier"/>
-        </w:rPr>
-      </w:pPr>
-      <w:r>
-        <w:rPr>
-          <w:rFonts w:ascii="Courier" w:hAnsi="Courier"/>
-        </w:rPr>
-        <w:t>(One student can take many course, and one course can have many students)</w:t>
-      </w:r>
-    </w:p>
-    <w:p>
-      <w:pPr>
-        <w:pStyle w:val="NormalWeb"/>
-        <w:spacing w:line="480" w:lineRule="auto"/>
-        <w:rPr>
-          <w:rFonts w:ascii="Courier" w:hAnsi="Courier"/>
-        </w:rPr>
-      </w:pPr>
-      <w:r>
-        <w:rPr>
-          <w:rFonts w:ascii="Courier" w:hAnsi="Courier"/>
-          <w:b/>
-        </w:rPr>
-        <w:t>Students – Major:</w:t>
-      </w:r>
-      <w:r>
-        <w:rPr>
-          <w:rFonts w:ascii="Courier" w:hAnsi="Courier"/>
-        </w:rPr>
-        <w:t xml:space="preserve"> Many to many</w:t>
-      </w:r>
-    </w:p>
-    <w:p>
-      <w:pPr>
-        <w:pStyle w:val="NormalWeb"/>
-        <w:spacing w:line="480" w:lineRule="auto"/>
-        <w:rPr>
-          <w:rFonts w:ascii="Courier" w:hAnsi="Courier"/>
-        </w:rPr>
-      </w:pPr>
-      <w:r>
-        <w:rPr>
-          <w:rFonts w:ascii="Courier" w:hAnsi="Courier"/>
-        </w:rPr>
-        <w:t>(One student can have one or more majore, and one major can have many students.)</w:t>
-      </w:r>
-    </w:p>
-    <w:p>
-      <w:pPr>
-        <w:pStyle w:val="NormalWeb"/>
-        <w:spacing w:line="480" w:lineRule="auto"/>
-        <w:rPr>
-          <w:rFonts w:ascii="Courier" w:hAnsi="Courier"/>
-        </w:rPr>
-      </w:pPr>
-      <w:r>
-        <w:rPr>
-          <w:rFonts w:ascii="Courier" w:hAnsi="Courier"/>
-          <w:b/>
-        </w:rPr>
-        <w:t>Major – Department:</w:t>
-      </w:r>
-      <w:r>
-        <w:rPr>
-          <w:rFonts w:ascii="Courier" w:hAnsi="Courier"/>
-        </w:rPr>
-        <w:t xml:space="preserve"> Many to one</w:t>
-      </w:r>
-    </w:p>
-    <w:p>
-      <w:pPr>
-        <w:pStyle w:val="NormalWeb"/>
-        <w:spacing w:line="480" w:lineRule="auto"/>
-        <w:rPr>
-          <w:rFonts w:ascii="Courier" w:hAnsi="Courier"/>
-        </w:rPr>
-      </w:pPr>
-      <w:r>
-        <w:rPr>
-          <w:rFonts w:ascii="Courier" w:hAnsi="Courier"/>
-        </w:rPr>
-        <w:lastRenderedPageBreak/>
-        <w:t>( One major must belong to one department, but one department can have many major)</w:t>
-      </w:r>
-    </w:p>
-    <w:p>
-      <w:pPr>
-        <w:pStyle w:val="NormalWeb"/>
-        <w:spacing w:line="480" w:lineRule="auto"/>
-        <w:rPr>
-          <w:rFonts w:ascii="Courier" w:hAnsi="Courier"/>
-        </w:rPr>
-      </w:pPr>
-      <w:r>
-        <w:rPr>
-          <w:rFonts w:ascii="Courier" w:hAnsi="Courier"/>
-          <w:b/>
-        </w:rPr>
-        <w:t>Department – Manager:</w:t>
-      </w:r>
-      <w:r>
-        <w:rPr>
-          <w:rFonts w:ascii="Courier" w:hAnsi="Courier"/>
-        </w:rPr>
-        <w:t xml:space="preserve"> One to one</w:t>
-      </w:r>
-    </w:p>
-    <w:p>
-      <w:pPr>
-        <w:pStyle w:val="NormalWeb"/>
-        <w:spacing w:line="480" w:lineRule="auto"/>
-        <w:rPr>
-          <w:rFonts w:ascii="Courier" w:hAnsi="Courier"/>
-        </w:rPr>
-      </w:pPr>
-      <w:r>
-        <w:rPr>
-          <w:rFonts w:ascii="Courier" w:hAnsi="Courier"/>
-        </w:rPr>
-        <w:t>(One department can only have one manager, and one manager can only manage one specific department)</w:t>
-      </w:r>
-    </w:p>
-    <w:p>
-      <w:pPr>
-        <w:pStyle w:val="NormalWeb"/>
-        <w:spacing w:line="480" w:lineRule="auto"/>
-        <w:rPr>
-          <w:rFonts w:ascii="Courier" w:hAnsi="Courier"/>
-        </w:rPr>
-      </w:pPr>
-      <w:r>
-        <w:rPr>
-          <w:rFonts w:ascii="Courier" w:hAnsi="Courier"/>
-          <w:b/>
-        </w:rPr>
-        <w:t>Department – Advisor:</w:t>
-      </w:r>
-      <w:r>
-        <w:rPr>
-          <w:rFonts w:ascii="Courier" w:hAnsi="Courier"/>
-        </w:rPr>
-        <w:t xml:space="preserve"> One to one</w:t>
-      </w:r>
-    </w:p>
-    <w:p>
-      <w:pPr>
-        <w:pStyle w:val="NormalWeb"/>
-        <w:spacing w:line="480" w:lineRule="auto"/>
-        <w:rPr>
-          <w:rFonts w:ascii="Courier" w:hAnsi="Courier"/>
-        </w:rPr>
-      </w:pPr>
-      <w:r>
-        <w:rPr>
-          <w:rFonts w:ascii="Courier" w:hAnsi="Courier"/>
-        </w:rPr>
-        <w:t xml:space="preserve">(One department can only have one </w:t>
-      </w:r>
-      <w:r>
-        <w:rPr>
-          <w:rFonts w:ascii="Courier" w:hAnsi="Courier"/>
-        </w:rPr>
-        <w:t>advisor</w:t>
-      </w:r>
-      <w:r>
-        <w:rPr>
-          <w:rFonts w:ascii="Courier" w:hAnsi="Courier"/>
-        </w:rPr>
-        <w:t xml:space="preserve">, and one </w:t>
-      </w:r>
-      <w:r>
-        <w:rPr>
-          <w:rFonts w:ascii="Courier" w:hAnsi="Courier"/>
-        </w:rPr>
-        <w:t>advisor</w:t>
-      </w:r>
-      <w:r>
-        <w:rPr>
-          <w:rFonts w:ascii="Courier" w:hAnsi="Courier"/>
-        </w:rPr>
-        <w:t xml:space="preserve"> can only manage one specific department)</w:t>
-      </w:r>
-    </w:p>
-    <w:p>
-      <w:pPr>
-        <w:pStyle w:val="NormalWeb"/>
-        <w:spacing w:line="480" w:lineRule="auto"/>
-        <w:rPr>
-          <w:rFonts w:ascii="Courier" w:hAnsi="Courier"/>
-        </w:rPr>
-      </w:pPr>
-      <w:r>
-        <w:rPr>
-          <w:rFonts w:ascii="Courier" w:hAnsi="Courier"/>
-          <w:b/>
-        </w:rPr>
-        <w:t>Department – Subject:</w:t>
-      </w:r>
-      <w:r>
-        <w:rPr>
-          <w:rFonts w:ascii="Courier" w:hAnsi="Courier"/>
-        </w:rPr>
-        <w:t xml:space="preserve"> One to many</w:t>
-      </w:r>
-    </w:p>
-    <w:p>
-      <w:pPr>
-        <w:pStyle w:val="NormalWeb"/>
-        <w:spacing w:line="480" w:lineRule="auto"/>
-        <w:rPr>
-          <w:rFonts w:ascii="Courier" w:hAnsi="Courier"/>
-        </w:rPr>
-      </w:pPr>
-      <w:r>
-        <w:rPr>
-          <w:rFonts w:ascii="Courier" w:hAnsi="Courier"/>
-        </w:rPr>
-        <w:t>(One deparment can have many subjects, but one subject can only belong to one department.)</w:t>
-      </w:r>
-    </w:p>
-    <w:p>
-      <w:pPr>
-        <w:pStyle w:val="NormalWeb"/>
-        <w:spacing w:line="480" w:lineRule="auto"/>
-        <w:rPr>
-          <w:rFonts w:ascii="Courier" w:hAnsi="Courier"/>
-        </w:rPr>
-      </w:pPr>
-      <w:r>
-        <w:rPr>
-          <w:rFonts w:ascii="Courier" w:hAnsi="Courier"/>
-          <w:b/>
-        </w:rPr>
-        <w:t>Subject – Course:</w:t>
-      </w:r>
-      <w:r>
-        <w:rPr>
-          <w:rFonts w:ascii="Courier" w:hAnsi="Courier"/>
-        </w:rPr>
-        <w:t xml:space="preserve"> One to many</w:t>
-      </w:r>
-    </w:p>
-    <w:p>
-      <w:pPr>
-        <w:pStyle w:val="NormalWeb"/>
-        <w:spacing w:line="480" w:lineRule="auto"/>
-        <w:rPr>
-          <w:rFonts w:ascii="Courier" w:hAnsi="Courier"/>
-        </w:rPr>
-      </w:pPr>
-      <w:r>
-        <w:rPr>
-          <w:rFonts w:ascii="Courier" w:hAnsi="Courier"/>
-        </w:rPr>
-        <w:t xml:space="preserve">(One subject can have many different course, but one course must have one </w:t>
-      </w:r>
-      <w:r>
-        <w:rPr>
-          <w:rFonts w:ascii="Courier" w:hAnsi="Courier"/>
-        </w:rPr>
-        <w:t>subject)</w:t>
-      </w:r>
-    </w:p>
-    <w:p>
-      <w:pPr>
-        <w:pStyle w:val="NormalWeb"/>
-        <w:spacing w:line="480" w:lineRule="auto"/>
-        <w:rPr>
-          <w:rFonts w:ascii="Courier" w:hAnsi="Courier"/>
-        </w:rPr>
-      </w:pPr>
-      <w:r>
-        <w:rPr>
-          <w:rFonts w:ascii="Courier" w:hAnsi="Courier"/>
-          <w:b/>
-        </w:rPr>
-        <w:t>Course – Course_Schedule:</w:t>
-      </w:r>
-      <w:r>
-        <w:rPr>
-          <w:rFonts w:ascii="Courier" w:hAnsi="Courier"/>
-        </w:rPr>
-        <w:t xml:space="preserve"> Many to one</w:t>
-      </w:r>
-    </w:p>
-    <w:p>
-      <w:pPr>
-        <w:pStyle w:val="NormalWeb"/>
-        <w:spacing w:line="480" w:lineRule="auto"/>
-        <w:rPr>
-          <w:rFonts w:ascii="Courier" w:hAnsi="Courier"/>
-        </w:rPr>
-      </w:pPr>
-      <w:r>
-        <w:rPr>
-          <w:rFonts w:ascii="Courier" w:hAnsi="Courier"/>
-        </w:rPr>
-        <w:t>(One course_Schedule can have many different course, but one course can only have on specific schedule.)</w:t>
-      </w:r>
-    </w:p>
-    <w:p>
-      <w:pPr>
-        <w:pStyle w:val="NormalWeb"/>
-        <w:spacing w:line="480" w:lineRule="auto"/>
-        <w:rPr>
-          <w:rFonts w:ascii="Courier" w:hAnsi="Courier"/>
-        </w:rPr>
-      </w:pPr>
-      <w:r>
-        <w:rPr>
-          <w:rFonts w:ascii="Courier" w:hAnsi="Courier"/>
-          <w:b/>
-        </w:rPr>
-        <w:t>Course – Classroom:</w:t>
-      </w:r>
-      <w:r>
-        <w:rPr>
-          <w:rFonts w:ascii="Courier" w:hAnsi="Courier"/>
-        </w:rPr>
-        <w:t xml:space="preserve"> Many to many</w:t>
-      </w:r>
-    </w:p>
-    <w:p>
-      <w:pPr>
-        <w:pStyle w:val="NormalWeb"/>
-        <w:spacing w:line="480" w:lineRule="auto"/>
-        <w:rPr>
-          <w:rFonts w:ascii="Courier" w:hAnsi="Courier"/>
-        </w:rPr>
-      </w:pPr>
-      <w:r>
-        <w:rPr>
-          <w:rFonts w:ascii="Courier" w:hAnsi="Courier"/>
-        </w:rPr>
-        <w:t>(One course may have one or more classroom, and one classroom can have many different course.)</w:t>
-      </w:r>
-    </w:p>
-    <w:p>
-      <w:pPr>
-        <w:pStyle w:val="NormalWeb"/>
-        <w:spacing w:line="480" w:lineRule="auto"/>
-        <w:rPr>
-          <w:rFonts w:ascii="Courier" w:hAnsi="Courier"/>
-        </w:rPr>
-      </w:pPr>
-      <w:r>
-        <w:rPr>
-          <w:rFonts w:ascii="Courier" w:hAnsi="Courier"/>
-          <w:b/>
-        </w:rPr>
-        <w:lastRenderedPageBreak/>
-        <w:t>Professor – titles:</w:t>
-      </w:r>
-      <w:r>
-        <w:rPr>
-          <w:rFonts w:ascii="Courier" w:hAnsi="Courier"/>
-        </w:rPr>
-        <w:t xml:space="preserve"> Many to many</w:t>
-      </w:r>
-    </w:p>
-    <w:p>
-      <w:pPr>
-        <w:pStyle w:val="NormalWeb"/>
-        <w:spacing w:line="480" w:lineRule="auto"/>
-        <w:rPr>
-          <w:rFonts w:ascii="Courier" w:hAnsi="Courier"/>
-        </w:rPr>
-      </w:pPr>
-      <w:r>
-        <w:rPr>
-          <w:rFonts w:ascii="Courier" w:hAnsi="Courier"/>
-        </w:rPr>
-        <w:t>(One professor can have one or more titles, and one titles can have many different professor.)</w:t>
-      </w:r>
-    </w:p>
-    <w:p>
-      <w:pPr>
-        <w:pStyle w:val="NormalWeb"/>
-        <w:spacing w:line="480" w:lineRule="auto"/>
-        <w:rPr>
-          <w:rFonts w:ascii="Courier" w:hAnsi="Courier"/>
-        </w:rPr>
-      </w:pPr>
-      <w:r>
-        <w:rPr>
-          <w:rFonts w:ascii="Courier" w:hAnsi="Courier"/>
-          <w:b/>
-        </w:rPr>
-        <w:t>Professor – subject:</w:t>
-      </w:r>
-      <w:r>
-        <w:rPr>
-          <w:rFonts w:ascii="Courier" w:hAnsi="Courier"/>
-        </w:rPr>
-        <w:t xml:space="preserve"> Many to many</w:t>
-      </w:r>
-    </w:p>
-    <w:p>
-      <w:pPr>
-        <w:pStyle w:val="NormalWeb"/>
-        <w:spacing w:line="480" w:lineRule="auto"/>
-        <w:rPr>
-          <w:rFonts w:ascii="Courier" w:hAnsi="Courier"/>
-        </w:rPr>
-      </w:pPr>
-      <w:r>
-        <w:rPr>
-          <w:rFonts w:ascii="Courier" w:hAnsi="Courier"/>
-        </w:rPr>
-        <w:t>(One professor can teach many different subject course, and one subject course can have many different professor.)</w:t>
-      </w:r>
-    </w:p>
-    <w:p>
-      <w:pPr>
-        <w:pStyle w:val="NormalWeb"/>
-        <w:spacing w:line="480" w:lineRule="auto"/>
-        <w:rPr>
-          <w:rFonts w:ascii="TimesNewRomanPSMT" w:hAnsi="TimesNewRomanPSMT"/>
+        <w:t>2) - Define an E-R Diagram for your database desig</w:t>
+      </w:r>
+      <w:bookmarkStart w:id="0" w:name="_GoBack"/>
+      <w:bookmarkEnd w:id="0"/>
+      <w:r>
+        <w:rPr>
           <w:b/>
           <w:sz w:val="32"/>
           <w:szCs w:val="32"/>
         </w:rPr>
-      </w:pPr>
-      <w:r>
-        <w:rPr>
-          <w:rFonts w:ascii="TimesNewRomanPSMT" w:hAnsi="TimesNewRomanPSMT"/>
+        <w:t>n.</w:t>
+      </w:r>
+    </w:p>
+    <w:p>
+      <w:pPr>
+        <w:pStyle w:val="NormalWeb"/>
+        <w:spacing w:line="480" w:lineRule="auto"/>
+        <w:rPr>
           <w:b/>
           <w:sz w:val="32"/>
           <w:szCs w:val="32"/>
         </w:rPr>
-        <w:t xml:space="preserve">c)-Define a set of constraints that may be imposed on data. </w:t>
-      </w:r>
-    </w:p>
-    <w:p>
-      <w:pPr>
-        <w:pStyle w:val="NormalWeb"/>
-        <w:spacing w:line="480" w:lineRule="auto"/>
-      </w:pPr>
-      <w:bookmarkStart w:id="0" w:name="_GoBack"/>
-      <w:bookmarkEnd w:id="0"/>
+      </w:pPr>
+      <w:r>
+        <w:rPr>
+          <w:b/>
+          <w:sz w:val="32"/>
+          <w:szCs w:val="32"/>
+        </w:rPr>
+        <w:drawing>
+          <wp:inline distT="0" distB="0" distL="0" distR="0" wp14:anchorId="02EDAF5D" wp14:editId="68449FE3">
+            <wp:extent cx="6556187" cy="4471670"/>
+            <wp:effectExtent l="0" t="0" r="0" b="0"/>
+            <wp:docPr id="1" name="Picture 1"/>
+            <wp:cNvGraphicFramePr>
+              <a:graphicFrameLocks xmlns:a="http://schemas.openxmlformats.org/drawingml/2006/main" noChangeAspect="1"/>
+            </wp:cNvGraphicFramePr>
+            <a:graphic xmlns:a="http://schemas.openxmlformats.org/drawingml/2006/main">
+              <a:graphicData uri="http://schemas.openxmlformats.org/drawingml/2006/picture">
+                <pic:pic xmlns:pic="http://schemas.openxmlformats.org/drawingml/2006/picture">
+                  <pic:nvPicPr>
+                    <pic:cNvPr id="1" name=""/>
+                    <pic:cNvPicPr/>
+                  </pic:nvPicPr>
+                  <pic:blipFill>
+                    <a:blip r:embed="rId5"/>
+                    <a:stretch>
+                      <a:fillRect/>
+                    </a:stretch>
+                  </pic:blipFill>
+                  <pic:spPr>
+                    <a:xfrm>
+                      <a:off x="0" y="0"/>
+                      <a:ext cx="6611606" cy="4509469"/>
+                    </a:xfrm>
+                    <a:prstGeom prst="rect">
+                      <a:avLst/>
+                    </a:prstGeom>
+                  </pic:spPr>
+                </pic:pic>
+              </a:graphicData>
+            </a:graphic>
+          </wp:inline>
+        </w:drawing>
+      </w:r>
+    </w:p>
+    <w:p>
+      <w:pPr>
+        <w:pStyle w:val="NormalWeb"/>
+        <w:spacing w:line="480" w:lineRule="auto"/>
+        <w:rPr>
+          <w:b/>
+          <w:sz w:val="32"/>
+          <w:szCs w:val="32"/>
+        </w:rPr>
+      </w:pPr>
+      <w:r>
+        <w:rPr>
+          <w:b/>
+          <w:sz w:val="32"/>
+          <w:szCs w:val="32"/>
+        </w:rPr>
+        <w:lastRenderedPageBreak/>
+        <w:t>3) - Define a relational schema for your database design.</w:t>
+      </w:r>
     </w:p>
     <w:p>
       <w:pPr>
@@ -1976,6 +2052,33 @@
       <w:rFonts w:ascii="Times New Roman" w:eastAsia="Times New Roman" w:hAnsi="Times New Roman" w:cs="Times New Roman"/>
     </w:rPr>
   </w:style>
+  <w:style w:type="paragraph" w:styleId="BalloonText">
+    <w:name w:val="Balloon Text"/>
+    <w:basedOn w:val="Normal"/>
+    <w:link w:val="BalloonTextChar"/>
+    <w:uiPriority w:val="99"/>
+    <w:semiHidden/>
+    <w:unhideWhenUsed/>
+    <w:rsid w:val="00F21FBA"/>
+    <w:rPr>
+      <w:rFonts w:ascii="Times New Roman" w:hAnsi="Times New Roman" w:cs="Times New Roman"/>
+      <w:sz w:val="18"/>
+      <w:szCs w:val="18"/>
+    </w:rPr>
+  </w:style>
+  <w:style w:type="character" w:customStyle="1" w:styleId="BalloonTextChar">
+    <w:name w:val="Balloon Text Char"/>
+    <w:basedOn w:val="DefaultParagraphFont"/>
+    <w:link w:val="BalloonText"/>
+    <w:uiPriority w:val="99"/>
+    <w:semiHidden/>
+    <w:rsid w:val="00F21FBA"/>
+    <w:rPr>
+      <w:rFonts w:ascii="Times New Roman" w:hAnsi="Times New Roman" w:cs="Times New Roman"/>
+      <w:sz w:val="18"/>
+      <w:szCs w:val="18"/>
+    </w:rPr>
+  </w:style>
 </w:styles>
 </file>
 

</xml_diff>

<commit_message>
update ERD and word
</commit_message>
<xml_diff>
--- a/project/Zijie_Yu-Final_Project.docx
+++ b/project/Zijie_Yu-Final_Project.docx
@@ -221,7 +221,37 @@
         <w:rPr>
           <w:rFonts w:ascii="Courier" w:hAnsi="Courier"/>
         </w:rPr>
-        <w:t xml:space="preserve"> Student_ID; First_Name; Last_Name; Phone; Year</w:t>
+        <w:t xml:space="preserve"> Student_ID; First_Name; Last_Name; </w:t>
+      </w:r>
+      <w:r>
+        <w:rPr>
+          <w:rFonts w:ascii="Courier" w:hAnsi="Courier"/>
+        </w:rPr>
+        <w:t xml:space="preserve">Country; </w:t>
+      </w:r>
+      <w:r>
+        <w:rPr>
+          <w:rFonts w:ascii="Courier" w:hAnsi="Courier"/>
+        </w:rPr>
+        <w:t xml:space="preserve">Age; </w:t>
+      </w:r>
+      <w:r>
+        <w:rPr>
+          <w:rFonts w:ascii="Courier" w:hAnsi="Courier"/>
+        </w:rPr>
+        <w:t>Phone;</w:t>
+      </w:r>
+      <w:r>
+        <w:rPr>
+          <w:rFonts w:ascii="Courier" w:hAnsi="Courier"/>
+        </w:rPr>
+        <w:t xml:space="preserve"> Email; </w:t>
+      </w:r>
+      <w:r>
+        <w:rPr>
+          <w:rFonts w:ascii="Courier" w:hAnsi="Courier"/>
+        </w:rPr>
+        <w:t xml:space="preserve">Expected_graduation_year; Address; </w:t>
       </w:r>
     </w:p>
     <w:p>
@@ -247,7 +277,19 @@
         <w:rPr>
           <w:rFonts w:ascii="Courier" w:hAnsi="Courier"/>
         </w:rPr>
-        <w:t>: Major_Name; Department; DepartmentId</w:t>
+        <w:t xml:space="preserve">: Major_Name; Department; </w:t>
+      </w:r>
+      <w:r>
+        <w:rPr>
+          <w:rFonts w:ascii="Courier" w:hAnsi="Courier"/>
+        </w:rPr>
+        <w:t xml:space="preserve">Minimum_GPA; </w:t>
+      </w:r>
+      <w:r>
+        <w:rPr>
+          <w:rFonts w:ascii="Courier" w:hAnsi="Courier"/>
+        </w:rPr>
+        <w:t>DepartmentId</w:t>
       </w:r>
     </w:p>
     <w:p>
@@ -371,7 +413,49 @@
         <w:rPr>
           <w:rFonts w:ascii="Courier" w:hAnsi="Courier"/>
         </w:rPr>
-        <w:t xml:space="preserve"> ClassroomId; Name; Location; Capacity</w:t>
+        <w:t xml:space="preserve"> ClassroomId; </w:t>
+      </w:r>
+      <w:r>
+        <w:rPr>
+          <w:rFonts w:ascii="Courier" w:hAnsi="Courier"/>
+        </w:rPr>
+        <w:t>Classroom_</w:t>
+      </w:r>
+      <w:r>
+        <w:rPr>
+          <w:rFonts w:ascii="Courier" w:hAnsi="Courier"/>
+        </w:rPr>
+        <w:t xml:space="preserve">Name; </w:t>
+      </w:r>
+      <w:r>
+        <w:rPr>
+          <w:rFonts w:ascii="Courier" w:hAnsi="Courier"/>
+        </w:rPr>
+        <w:t>Buildings</w:t>
+      </w:r>
+      <w:r>
+        <w:rPr>
+          <w:rFonts w:ascii="Courier" w:hAnsi="Courier"/>
+        </w:rPr>
+        <w:t xml:space="preserve">; </w:t>
+      </w:r>
+      <w:r>
+        <w:rPr>
+          <w:rFonts w:ascii="Courier" w:hAnsi="Courier"/>
+        </w:rPr>
+        <w:t xml:space="preserve">Location; </w:t>
+      </w:r>
+      <w:r>
+        <w:rPr>
+          <w:rFonts w:ascii="Courier" w:hAnsi="Courier"/>
+        </w:rPr>
+        <w:t>Capacity</w:t>
+      </w:r>
+      <w:r>
+        <w:rPr>
+          <w:rFonts w:ascii="Courier" w:hAnsi="Courier"/>
+        </w:rPr>
+        <w:t xml:space="preserve">; </w:t>
       </w:r>
     </w:p>
     <w:p>
@@ -458,6 +542,7 @@
           <w:rFonts w:ascii="Courier" w:hAnsi="Courier"/>
           <w:b/>
         </w:rPr>
+        <w:lastRenderedPageBreak/>
         <w:t>Subject:</w:t>
       </w:r>
       <w:r>
@@ -483,8 +568,13 @@
         <w:rPr>
           <w:rFonts w:ascii="Courier" w:hAnsi="Courier"/>
         </w:rPr>
-        <w:lastRenderedPageBreak/>
         <w:t>Professors: ProfessorId; First_Name; Last_Name; Email; Phone</w:t>
+      </w:r>
+      <w:r>
+        <w:rPr>
+          <w:rFonts w:ascii="Courier" w:hAnsi="Courier"/>
+        </w:rPr>
+        <w:t>; Address</w:t>
       </w:r>
     </w:p>
     <w:p>
@@ -617,6 +707,13 @@
         </w:rPr>
         <w:t>ManagerId; First_Name; Last_Name; Phone</w:t>
       </w:r>
+      <w:r>
+        <w:rPr>
+          <w:rFonts w:ascii="Courier" w:hAnsi="Courier"/>
+          <w:color w:val="000000" w:themeColor="text1"/>
+        </w:rPr>
+        <w:t>; Address</w:t>
+      </w:r>
     </w:p>
     <w:p>
       <w:pPr>
@@ -647,6 +744,13 @@
         </w:rPr>
         <w:t>AdvisorId; First_Name; Last_Name; Phone</w:t>
       </w:r>
+      <w:r>
+        <w:rPr>
+          <w:rFonts w:ascii="Courier" w:hAnsi="Courier"/>
+          <w:color w:val="000000" w:themeColor="text1"/>
+        </w:rPr>
+        <w:t>; Address</w:t>
+      </w:r>
     </w:p>
     <w:p>
       <w:pPr>
@@ -820,6 +924,7 @@
           <w:rFonts w:ascii="Courier" w:hAnsi="Courier"/>
           <w:b/>
         </w:rPr>
+        <w:lastRenderedPageBreak/>
         <w:t>Major – Department:</w:t>
       </w:r>
       <w:r>
@@ -841,235 +946,235 @@
         <w:rPr>
           <w:rFonts w:ascii="Courier" w:hAnsi="Courier"/>
         </w:rPr>
+        <w:t>( One major must belong to one department, but one department can have many major)</w:t>
+      </w:r>
+    </w:p>
+    <w:p>
+      <w:pPr>
+        <w:pStyle w:val="NormalWeb"/>
+        <w:spacing w:line="480" w:lineRule="auto"/>
+        <w:rPr>
+          <w:rFonts w:ascii="Courier" w:hAnsi="Courier"/>
+        </w:rPr>
+      </w:pPr>
+      <w:r>
+        <w:rPr>
+          <w:rFonts w:ascii="Courier" w:hAnsi="Courier"/>
+          <w:b/>
+        </w:rPr>
+        <w:t>Department – Manager:</w:t>
+      </w:r>
+      <w:r>
+        <w:rPr>
+          <w:rFonts w:ascii="Courier" w:hAnsi="Courier"/>
+        </w:rPr>
+        <w:t xml:space="preserve"> One to one</w:t>
+      </w:r>
+    </w:p>
+    <w:p>
+      <w:pPr>
+        <w:pStyle w:val="NormalWeb"/>
+        <w:spacing w:line="480" w:lineRule="auto"/>
+        <w:rPr>
+          <w:rFonts w:ascii="Courier" w:hAnsi="Courier"/>
+        </w:rPr>
+      </w:pPr>
+      <w:r>
+        <w:rPr>
+          <w:rFonts w:ascii="Courier" w:hAnsi="Courier"/>
+        </w:rPr>
+        <w:t>(One department can only have one manager, and one manager can only manage one specific department)</w:t>
+      </w:r>
+    </w:p>
+    <w:p>
+      <w:pPr>
+        <w:pStyle w:val="NormalWeb"/>
+        <w:spacing w:line="480" w:lineRule="auto"/>
+        <w:rPr>
+          <w:rFonts w:ascii="Courier" w:hAnsi="Courier"/>
+        </w:rPr>
+      </w:pPr>
+      <w:r>
+        <w:rPr>
+          <w:rFonts w:ascii="Courier" w:hAnsi="Courier"/>
+          <w:b/>
+        </w:rPr>
+        <w:t>Department – Advisor:</w:t>
+      </w:r>
+      <w:r>
+        <w:rPr>
+          <w:rFonts w:ascii="Courier" w:hAnsi="Courier"/>
+        </w:rPr>
+        <w:t xml:space="preserve"> One to one</w:t>
+      </w:r>
+    </w:p>
+    <w:p>
+      <w:pPr>
+        <w:pStyle w:val="NormalWeb"/>
+        <w:spacing w:line="480" w:lineRule="auto"/>
+        <w:rPr>
+          <w:rFonts w:ascii="Courier" w:hAnsi="Courier"/>
+        </w:rPr>
+      </w:pPr>
+      <w:r>
+        <w:rPr>
+          <w:rFonts w:ascii="Courier" w:hAnsi="Courier"/>
+        </w:rPr>
+        <w:t>(One department can only have one advisor, and one advisor can only manage one specific department)</w:t>
+      </w:r>
+    </w:p>
+    <w:p>
+      <w:pPr>
+        <w:pStyle w:val="NormalWeb"/>
+        <w:spacing w:line="480" w:lineRule="auto"/>
+        <w:rPr>
+          <w:rFonts w:ascii="Courier" w:hAnsi="Courier"/>
+        </w:rPr>
+      </w:pPr>
+      <w:r>
+        <w:rPr>
+          <w:rFonts w:ascii="Courier" w:hAnsi="Courier"/>
+          <w:b/>
+        </w:rPr>
+        <w:t>Department – Subject:</w:t>
+      </w:r>
+      <w:r>
+        <w:rPr>
+          <w:rFonts w:ascii="Courier" w:hAnsi="Courier"/>
+        </w:rPr>
+        <w:t xml:space="preserve"> One to many</w:t>
+      </w:r>
+    </w:p>
+    <w:p>
+      <w:pPr>
+        <w:pStyle w:val="NormalWeb"/>
+        <w:spacing w:line="480" w:lineRule="auto"/>
+        <w:rPr>
+          <w:rFonts w:ascii="Courier" w:hAnsi="Courier"/>
+        </w:rPr>
+      </w:pPr>
+      <w:r>
+        <w:rPr>
+          <w:rFonts w:ascii="Courier" w:hAnsi="Courier"/>
+        </w:rPr>
+        <w:t>(One deparment can have many subjects, but one subject can only belong to one department.)</w:t>
+      </w:r>
+    </w:p>
+    <w:p>
+      <w:pPr>
+        <w:pStyle w:val="NormalWeb"/>
+        <w:spacing w:line="480" w:lineRule="auto"/>
+        <w:rPr>
+          <w:rFonts w:ascii="Courier" w:hAnsi="Courier"/>
+        </w:rPr>
+      </w:pPr>
+      <w:r>
+        <w:rPr>
+          <w:rFonts w:ascii="Courier" w:hAnsi="Courier"/>
+          <w:b/>
+        </w:rPr>
+        <w:t>Subject – Course:</w:t>
+      </w:r>
+      <w:r>
+        <w:rPr>
+          <w:rFonts w:ascii="Courier" w:hAnsi="Courier"/>
+        </w:rPr>
+        <w:t xml:space="preserve"> One to many</w:t>
+      </w:r>
+    </w:p>
+    <w:p>
+      <w:pPr>
+        <w:pStyle w:val="NormalWeb"/>
+        <w:spacing w:line="480" w:lineRule="auto"/>
+        <w:rPr>
+          <w:rFonts w:ascii="Courier" w:hAnsi="Courier"/>
+        </w:rPr>
+      </w:pPr>
+      <w:r>
+        <w:rPr>
+          <w:rFonts w:ascii="Courier" w:hAnsi="Courier"/>
+        </w:rPr>
+        <w:t xml:space="preserve">(One subject can have many different course, but one course must have one </w:t>
+      </w:r>
+      <w:r>
+        <w:rPr>
+          <w:rFonts w:ascii="Courier" w:hAnsi="Courier"/>
+        </w:rPr>
+        <w:t>subject)</w:t>
+      </w:r>
+    </w:p>
+    <w:p>
+      <w:pPr>
+        <w:pStyle w:val="NormalWeb"/>
+        <w:spacing w:line="480" w:lineRule="auto"/>
+        <w:rPr>
+          <w:rFonts w:ascii="Courier" w:hAnsi="Courier"/>
+        </w:rPr>
+      </w:pPr>
+      <w:r>
+        <w:rPr>
+          <w:rFonts w:ascii="Courier" w:hAnsi="Courier"/>
+          <w:b/>
+        </w:rPr>
+        <w:t>Course – Course_Schedule:</w:t>
+      </w:r>
+      <w:r>
+        <w:rPr>
+          <w:rFonts w:ascii="Courier" w:hAnsi="Courier"/>
+        </w:rPr>
+        <w:t xml:space="preserve"> Many to one</w:t>
+      </w:r>
+    </w:p>
+    <w:p>
+      <w:pPr>
+        <w:pStyle w:val="NormalWeb"/>
+        <w:spacing w:line="480" w:lineRule="auto"/>
+        <w:rPr>
+          <w:rFonts w:ascii="Courier" w:hAnsi="Courier"/>
+        </w:rPr>
+      </w:pPr>
+      <w:r>
+        <w:rPr>
+          <w:rFonts w:ascii="Courier" w:hAnsi="Courier"/>
+        </w:rPr>
+        <w:t>(One course_Schedule can have many different course, but one course can only have on specific schedule.)</w:t>
+      </w:r>
+    </w:p>
+    <w:p>
+      <w:pPr>
+        <w:pStyle w:val="NormalWeb"/>
+        <w:spacing w:line="480" w:lineRule="auto"/>
+        <w:rPr>
+          <w:rFonts w:ascii="Courier" w:hAnsi="Courier"/>
+        </w:rPr>
+      </w:pPr>
+      <w:r>
+        <w:rPr>
+          <w:rFonts w:ascii="Courier" w:hAnsi="Courier"/>
+          <w:b/>
+        </w:rPr>
+        <w:t>Course – Classroom:</w:t>
+      </w:r>
+      <w:r>
+        <w:rPr>
+          <w:rFonts w:ascii="Courier" w:hAnsi="Courier"/>
+        </w:rPr>
+        <w:t xml:space="preserve"> Many to many</w:t>
+      </w:r>
+    </w:p>
+    <w:p>
+      <w:pPr>
+        <w:pStyle w:val="NormalWeb"/>
+        <w:spacing w:line="480" w:lineRule="auto"/>
+        <w:rPr>
+          <w:rFonts w:ascii="Courier" w:hAnsi="Courier"/>
+        </w:rPr>
+      </w:pPr>
+      <w:r>
+        <w:rPr>
+          <w:rFonts w:ascii="Courier" w:hAnsi="Courier"/>
+        </w:rPr>
         <w:lastRenderedPageBreak/>
-        <w:t>( One major must belong to one department, but one department can have many major)</w:t>
-      </w:r>
-    </w:p>
-    <w:p>
-      <w:pPr>
-        <w:pStyle w:val="NormalWeb"/>
-        <w:spacing w:line="480" w:lineRule="auto"/>
-        <w:rPr>
-          <w:rFonts w:ascii="Courier" w:hAnsi="Courier"/>
-        </w:rPr>
-      </w:pPr>
-      <w:r>
-        <w:rPr>
-          <w:rFonts w:ascii="Courier" w:hAnsi="Courier"/>
-          <w:b/>
-        </w:rPr>
-        <w:t>Department – Manager:</w:t>
-      </w:r>
-      <w:r>
-        <w:rPr>
-          <w:rFonts w:ascii="Courier" w:hAnsi="Courier"/>
-        </w:rPr>
-        <w:t xml:space="preserve"> One to one</w:t>
-      </w:r>
-    </w:p>
-    <w:p>
-      <w:pPr>
-        <w:pStyle w:val="NormalWeb"/>
-        <w:spacing w:line="480" w:lineRule="auto"/>
-        <w:rPr>
-          <w:rFonts w:ascii="Courier" w:hAnsi="Courier"/>
-        </w:rPr>
-      </w:pPr>
-      <w:r>
-        <w:rPr>
-          <w:rFonts w:ascii="Courier" w:hAnsi="Courier"/>
-        </w:rPr>
-        <w:t>(One department can only have one manager, and one manager can only manage one specific department)</w:t>
-      </w:r>
-    </w:p>
-    <w:p>
-      <w:pPr>
-        <w:pStyle w:val="NormalWeb"/>
-        <w:spacing w:line="480" w:lineRule="auto"/>
-        <w:rPr>
-          <w:rFonts w:ascii="Courier" w:hAnsi="Courier"/>
-        </w:rPr>
-      </w:pPr>
-      <w:r>
-        <w:rPr>
-          <w:rFonts w:ascii="Courier" w:hAnsi="Courier"/>
-          <w:b/>
-        </w:rPr>
-        <w:t>Department – Advisor:</w:t>
-      </w:r>
-      <w:r>
-        <w:rPr>
-          <w:rFonts w:ascii="Courier" w:hAnsi="Courier"/>
-        </w:rPr>
-        <w:t xml:space="preserve"> One to one</w:t>
-      </w:r>
-    </w:p>
-    <w:p>
-      <w:pPr>
-        <w:pStyle w:val="NormalWeb"/>
-        <w:spacing w:line="480" w:lineRule="auto"/>
-        <w:rPr>
-          <w:rFonts w:ascii="Courier" w:hAnsi="Courier"/>
-        </w:rPr>
-      </w:pPr>
-      <w:r>
-        <w:rPr>
-          <w:rFonts w:ascii="Courier" w:hAnsi="Courier"/>
-        </w:rPr>
-        <w:t>(One department can only have one advisor, and one advisor can only manage one specific department)</w:t>
-      </w:r>
-    </w:p>
-    <w:p>
-      <w:pPr>
-        <w:pStyle w:val="NormalWeb"/>
-        <w:spacing w:line="480" w:lineRule="auto"/>
-        <w:rPr>
-          <w:rFonts w:ascii="Courier" w:hAnsi="Courier"/>
-        </w:rPr>
-      </w:pPr>
-      <w:r>
-        <w:rPr>
-          <w:rFonts w:ascii="Courier" w:hAnsi="Courier"/>
-          <w:b/>
-        </w:rPr>
-        <w:t>Department – Subject:</w:t>
-      </w:r>
-      <w:r>
-        <w:rPr>
-          <w:rFonts w:ascii="Courier" w:hAnsi="Courier"/>
-        </w:rPr>
-        <w:t xml:space="preserve"> One to many</w:t>
-      </w:r>
-    </w:p>
-    <w:p>
-      <w:pPr>
-        <w:pStyle w:val="NormalWeb"/>
-        <w:spacing w:line="480" w:lineRule="auto"/>
-        <w:rPr>
-          <w:rFonts w:ascii="Courier" w:hAnsi="Courier"/>
-        </w:rPr>
-      </w:pPr>
-      <w:r>
-        <w:rPr>
-          <w:rFonts w:ascii="Courier" w:hAnsi="Courier"/>
-        </w:rPr>
-        <w:t>(One deparment can have many subjects, but one subject can only belong to one department.)</w:t>
-      </w:r>
-    </w:p>
-    <w:p>
-      <w:pPr>
-        <w:pStyle w:val="NormalWeb"/>
-        <w:spacing w:line="480" w:lineRule="auto"/>
-        <w:rPr>
-          <w:rFonts w:ascii="Courier" w:hAnsi="Courier"/>
-        </w:rPr>
-      </w:pPr>
-      <w:r>
-        <w:rPr>
-          <w:rFonts w:ascii="Courier" w:hAnsi="Courier"/>
-          <w:b/>
-        </w:rPr>
-        <w:t>Subject – Course:</w:t>
-      </w:r>
-      <w:r>
-        <w:rPr>
-          <w:rFonts w:ascii="Courier" w:hAnsi="Courier"/>
-        </w:rPr>
-        <w:t xml:space="preserve"> One to many</w:t>
-      </w:r>
-    </w:p>
-    <w:p>
-      <w:pPr>
-        <w:pStyle w:val="NormalWeb"/>
-        <w:spacing w:line="480" w:lineRule="auto"/>
-        <w:rPr>
-          <w:rFonts w:ascii="Courier" w:hAnsi="Courier"/>
-        </w:rPr>
-      </w:pPr>
-      <w:r>
-        <w:rPr>
-          <w:rFonts w:ascii="Courier" w:hAnsi="Courier"/>
-        </w:rPr>
-        <w:t xml:space="preserve">(One subject can have many different course, but one course must have one </w:t>
-      </w:r>
-      <w:r>
-        <w:rPr>
-          <w:rFonts w:ascii="Courier" w:hAnsi="Courier"/>
-        </w:rPr>
-        <w:t>subject)</w:t>
-      </w:r>
-    </w:p>
-    <w:p>
-      <w:pPr>
-        <w:pStyle w:val="NormalWeb"/>
-        <w:spacing w:line="480" w:lineRule="auto"/>
-        <w:rPr>
-          <w:rFonts w:ascii="Courier" w:hAnsi="Courier"/>
-        </w:rPr>
-      </w:pPr>
-      <w:r>
-        <w:rPr>
-          <w:rFonts w:ascii="Courier" w:hAnsi="Courier"/>
-          <w:b/>
-        </w:rPr>
-        <w:t>Course – Course_Schedule:</w:t>
-      </w:r>
-      <w:r>
-        <w:rPr>
-          <w:rFonts w:ascii="Courier" w:hAnsi="Courier"/>
-        </w:rPr>
-        <w:t xml:space="preserve"> Many to one</w:t>
-      </w:r>
-    </w:p>
-    <w:p>
-      <w:pPr>
-        <w:pStyle w:val="NormalWeb"/>
-        <w:spacing w:line="480" w:lineRule="auto"/>
-        <w:rPr>
-          <w:rFonts w:ascii="Courier" w:hAnsi="Courier"/>
-        </w:rPr>
-      </w:pPr>
-      <w:r>
-        <w:rPr>
-          <w:rFonts w:ascii="Courier" w:hAnsi="Courier"/>
-        </w:rPr>
-        <w:t>(One course_Schedule can have many different course, but one course can only have on specific schedule.)</w:t>
-      </w:r>
-    </w:p>
-    <w:p>
-      <w:pPr>
-        <w:pStyle w:val="NormalWeb"/>
-        <w:spacing w:line="480" w:lineRule="auto"/>
-        <w:rPr>
-          <w:rFonts w:ascii="Courier" w:hAnsi="Courier"/>
-        </w:rPr>
-      </w:pPr>
-      <w:r>
-        <w:rPr>
-          <w:rFonts w:ascii="Courier" w:hAnsi="Courier"/>
-          <w:b/>
-        </w:rPr>
-        <w:t>Course – Classroom:</w:t>
-      </w:r>
-      <w:r>
-        <w:rPr>
-          <w:rFonts w:ascii="Courier" w:hAnsi="Courier"/>
-        </w:rPr>
-        <w:t xml:space="preserve"> Many to many</w:t>
-      </w:r>
-    </w:p>
-    <w:p>
-      <w:pPr>
-        <w:pStyle w:val="NormalWeb"/>
-        <w:spacing w:line="480" w:lineRule="auto"/>
-        <w:rPr>
-          <w:rFonts w:ascii="Courier" w:hAnsi="Courier"/>
-        </w:rPr>
-      </w:pPr>
-      <w:r>
-        <w:rPr>
-          <w:rFonts w:ascii="Courier" w:hAnsi="Courier"/>
-        </w:rPr>
         <w:t>(One course may have one or more classroom, and one classroom can have many different course.)</w:t>
       </w:r>
     </w:p>
@@ -1086,7 +1191,6 @@
           <w:rFonts w:ascii="Courier" w:hAnsi="Courier"/>
           <w:b/>
         </w:rPr>
-        <w:lastRenderedPageBreak/>
         <w:t>Professor – titles:</w:t>
       </w:r>
       <w:r>
@@ -1174,6 +1278,32 @@
         <w:pStyle w:val="NormalWeb"/>
         <w:spacing w:line="480" w:lineRule="auto"/>
         <w:rPr>
+          <w:rFonts w:ascii="TimesNewRomanPSMT" w:hAnsi="TimesNewRomanPSMT"/>
+          <w:b/>
+          <w:sz w:val="28"/>
+          <w:szCs w:val="28"/>
+        </w:rPr>
+      </w:pPr>
+    </w:p>
+    <w:p>
+      <w:pPr>
+        <w:pStyle w:val="NormalWeb"/>
+        <w:spacing w:line="480" w:lineRule="auto"/>
+        <w:rPr>
+          <w:rFonts w:ascii="TimesNewRomanPSMT" w:hAnsi="TimesNewRomanPSMT"/>
+          <w:b/>
+          <w:sz w:val="28"/>
+          <w:szCs w:val="28"/>
+        </w:rPr>
+      </w:pPr>
+      <w:bookmarkStart w:id="0" w:name="_GoBack"/>
+      <w:bookmarkEnd w:id="0"/>
+    </w:p>
+    <w:p>
+      <w:pPr>
+        <w:pStyle w:val="NormalWeb"/>
+        <w:spacing w:line="480" w:lineRule="auto"/>
+        <w:rPr>
           <w:b/>
           <w:sz w:val="32"/>
           <w:szCs w:val="32"/>
@@ -1185,18 +1315,19 @@
           <w:sz w:val="32"/>
           <w:szCs w:val="32"/>
         </w:rPr>
-        <w:t>2) - Define an E-R Diagram for your database desig</w:t>
-      </w:r>
-      <w:bookmarkStart w:id="0" w:name="_GoBack"/>
-      <w:bookmarkEnd w:id="0"/>
-      <w:r>
+        <w:t>2) - Define an E-R Diagram for your database design.</w:t>
+      </w:r>
+    </w:p>
+    <w:p>
+      <w:pPr>
+        <w:pStyle w:val="NormalWeb"/>
+        <w:spacing w:line="480" w:lineRule="auto"/>
         <w:rPr>
           <w:b/>
           <w:sz w:val="32"/>
           <w:szCs w:val="32"/>
         </w:rPr>
-        <w:t>n.</w:t>
-      </w:r>
+      </w:pPr>
     </w:p>
     <w:p>
       <w:pPr>
@@ -1214,60 +1345,6 @@
           <w:sz w:val="32"/>
           <w:szCs w:val="32"/>
         </w:rPr>
-        <w:drawing>
-          <wp:inline distT="0" distB="0" distL="0" distR="0" wp14:anchorId="02EDAF5D" wp14:editId="68449FE3">
-            <wp:extent cx="6556187" cy="4471670"/>
-            <wp:effectExtent l="0" t="0" r="0" b="0"/>
-            <wp:docPr id="1" name="Picture 1"/>
-            <wp:cNvGraphicFramePr>
-              <a:graphicFrameLocks xmlns:a="http://schemas.openxmlformats.org/drawingml/2006/main" noChangeAspect="1"/>
-            </wp:cNvGraphicFramePr>
-            <a:graphic xmlns:a="http://schemas.openxmlformats.org/drawingml/2006/main">
-              <a:graphicData uri="http://schemas.openxmlformats.org/drawingml/2006/picture">
-                <pic:pic xmlns:pic="http://schemas.openxmlformats.org/drawingml/2006/picture">
-                  <pic:nvPicPr>
-                    <pic:cNvPr id="1" name=""/>
-                    <pic:cNvPicPr/>
-                  </pic:nvPicPr>
-                  <pic:blipFill>
-                    <a:blip r:embed="rId5"/>
-                    <a:stretch>
-                      <a:fillRect/>
-                    </a:stretch>
-                  </pic:blipFill>
-                  <pic:spPr>
-                    <a:xfrm>
-                      <a:off x="0" y="0"/>
-                      <a:ext cx="6611606" cy="4509469"/>
-                    </a:xfrm>
-                    <a:prstGeom prst="rect">
-                      <a:avLst/>
-                    </a:prstGeom>
-                  </pic:spPr>
-                </pic:pic>
-              </a:graphicData>
-            </a:graphic>
-          </wp:inline>
-        </w:drawing>
-      </w:r>
-    </w:p>
-    <w:p>
-      <w:pPr>
-        <w:pStyle w:val="NormalWeb"/>
-        <w:spacing w:line="480" w:lineRule="auto"/>
-        <w:rPr>
-          <w:b/>
-          <w:sz w:val="32"/>
-          <w:szCs w:val="32"/>
-        </w:rPr>
-      </w:pPr>
-      <w:r>
-        <w:rPr>
-          <w:b/>
-          <w:sz w:val="32"/>
-          <w:szCs w:val="32"/>
-        </w:rPr>
-        <w:lastRenderedPageBreak/>
         <w:t>3) - Define a relational schema for your database design.</w:t>
       </w:r>
     </w:p>

</xml_diff>

<commit_message>
update college sql file
</commit_message>
<xml_diff>
--- a/project/Zijie_Yu-Final_Project.docx
+++ b/project/Zijie_Yu-Final_Project.docx
@@ -11187,6 +11187,7 @@
         <w:rPr>
           <w:rFonts w:ascii="Times New Roman" w:hAnsi="Times New Roman" w:cs="Times New Roman"/>
           <w:b/>
+          <w:noProof/>
           <w:color w:val="000000" w:themeColor="text1"/>
           <w:sz w:val="28"/>
           <w:szCs w:val="28"/>
@@ -11706,6 +11707,7 @@
         <w:rPr>
           <w:rFonts w:ascii="Times New Roman" w:hAnsi="Times New Roman" w:cs="Times New Roman"/>
           <w:b/>
+          <w:noProof/>
           <w:color w:val="000000" w:themeColor="text1"/>
           <w:sz w:val="28"/>
           <w:szCs w:val="28"/>
@@ -11798,25 +11800,7 @@
           <w:sz w:val="28"/>
           <w:szCs w:val="28"/>
         </w:rPr>
-        <w:t xml:space="preserve">I’m going to operate my view I created last question </w:t>
-      </w:r>
-      <w:r>
-        <w:rPr>
-          <w:rFonts w:ascii="Courier" w:hAnsi="Courier" w:cs="Times New Roman"/>
-          <w:color w:val="000000" w:themeColor="text1"/>
-          <w:sz w:val="28"/>
-          <w:szCs w:val="28"/>
-        </w:rPr>
-        <w:t>high_capacity_Classroom_Course</w:t>
-      </w:r>
-      <w:r>
-        <w:rPr>
-          <w:rFonts w:ascii="Courier" w:hAnsi="Courier" w:cs="Times New Roman"/>
-          <w:color w:val="000000" w:themeColor="text1"/>
-          <w:sz w:val="28"/>
-          <w:szCs w:val="28"/>
-        </w:rPr>
-        <w:t>.</w:t>
+        <w:t>I’m going to operate my view I created last question high_capacity_Classroom_Course.</w:t>
       </w:r>
     </w:p>
     <w:p>
@@ -11976,6 +11960,7 @@
       <w:r>
         <w:rPr>
           <w:rFonts w:ascii="Courier" w:hAnsi="Courier" w:cs="Times New Roman"/>
+          <w:noProof/>
           <w:color w:val="000000" w:themeColor="text1"/>
           <w:sz w:val="28"/>
           <w:szCs w:val="28"/>
@@ -12048,17 +12033,7 @@
           <w:sz w:val="28"/>
           <w:szCs w:val="28"/>
         </w:rPr>
-        <w:t>I</w:t>
-      </w:r>
-      <w:r>
-        <w:rPr>
-          <w:rFonts w:ascii="Times New Roman" w:hAnsi="Times New Roman" w:cs="Times New Roman"/>
-          <w:b/>
-          <w:color w:val="000000" w:themeColor="text1"/>
-          <w:sz w:val="28"/>
-          <w:szCs w:val="28"/>
-        </w:rPr>
-        <w:t>nsert</w:t>
+        <w:t>Insert</w:t>
       </w:r>
       <w:r>
         <w:rPr>
@@ -12090,7 +12065,205 @@
           <w:sz w:val="28"/>
           <w:szCs w:val="28"/>
         </w:rPr>
-        <w:t>Table before insert view:</w:t>
+        <w:t>First, let’s create another view:</w:t>
+      </w:r>
+    </w:p>
+    <w:p>
+      <w:pPr>
+        <w:spacing w:line="480" w:lineRule="auto"/>
+        <w:rPr>
+          <w:rFonts w:ascii="Times New Roman" w:hAnsi="Times New Roman" w:cs="Times New Roman"/>
+          <w:b/>
+          <w:color w:val="000000" w:themeColor="text1"/>
+          <w:sz w:val="28"/>
+          <w:szCs w:val="28"/>
+        </w:rPr>
+      </w:pPr>
+    </w:p>
+    <w:p>
+      <w:pPr>
+        <w:shd w:val="clear" w:color="auto" w:fill="263238"/>
+        <w:tabs>
+          <w:tab w:val="left" w:pos="916"/>
+          <w:tab w:val="left" w:pos="1832"/>
+          <w:tab w:val="left" w:pos="2748"/>
+          <w:tab w:val="left" w:pos="3664"/>
+          <w:tab w:val="left" w:pos="4580"/>
+          <w:tab w:val="left" w:pos="5496"/>
+          <w:tab w:val="left" w:pos="6412"/>
+          <w:tab w:val="left" w:pos="7328"/>
+          <w:tab w:val="left" w:pos="8244"/>
+          <w:tab w:val="left" w:pos="9160"/>
+          <w:tab w:val="left" w:pos="10076"/>
+          <w:tab w:val="left" w:pos="10992"/>
+          <w:tab w:val="left" w:pos="11908"/>
+          <w:tab w:val="left" w:pos="12824"/>
+          <w:tab w:val="left" w:pos="13740"/>
+          <w:tab w:val="left" w:pos="14656"/>
+        </w:tabs>
+        <w:rPr>
+          <w:rFonts w:ascii="Menlo" w:eastAsia="Times New Roman" w:hAnsi="Menlo" w:cs="Menlo"/>
+          <w:color w:val="C3CEE3"/>
+          <w:sz w:val="32"/>
+          <w:szCs w:val="32"/>
+        </w:rPr>
+      </w:pPr>
+      <w:r>
+        <w:rPr>
+          <w:rFonts w:ascii="Menlo" w:eastAsia="Times New Roman" w:hAnsi="Menlo" w:cs="Menlo"/>
+          <w:i/>
+          <w:iCs/>
+          <w:color w:val="C792EA"/>
+          <w:sz w:val="32"/>
+          <w:szCs w:val="32"/>
+        </w:rPr>
+        <w:t xml:space="preserve">create view </w:t>
+      </w:r>
+      <w:r>
+        <w:rPr>
+          <w:rFonts w:ascii="Menlo" w:eastAsia="Times New Roman" w:hAnsi="Menlo" w:cs="Menlo"/>
+          <w:color w:val="C3CEE3"/>
+          <w:sz w:val="32"/>
+          <w:szCs w:val="32"/>
+        </w:rPr>
+        <w:t xml:space="preserve">Major_Name </w:t>
+      </w:r>
+      <w:r>
+        <w:rPr>
+          <w:rFonts w:ascii="Menlo" w:eastAsia="Times New Roman" w:hAnsi="Menlo" w:cs="Menlo"/>
+          <w:i/>
+          <w:iCs/>
+          <w:color w:val="C792EA"/>
+          <w:sz w:val="32"/>
+          <w:szCs w:val="32"/>
+        </w:rPr>
+        <w:t xml:space="preserve">as </w:t>
+      </w:r>
+      <w:r>
+        <w:rPr>
+          <w:rFonts w:ascii="Menlo" w:eastAsia="Times New Roman" w:hAnsi="Menlo" w:cs="Menlo"/>
+          <w:i/>
+          <w:iCs/>
+          <w:color w:val="C792EA"/>
+          <w:sz w:val="32"/>
+          <w:szCs w:val="32"/>
+        </w:rPr>
+        <w:br/>
+        <w:t xml:space="preserve">    select </w:t>
+      </w:r>
+      <w:r>
+        <w:rPr>
+          <w:rFonts w:ascii="Menlo" w:eastAsia="Times New Roman" w:hAnsi="Menlo" w:cs="Menlo"/>
+          <w:color w:val="EEFFFF"/>
+          <w:sz w:val="32"/>
+          <w:szCs w:val="32"/>
+        </w:rPr>
+        <w:t xml:space="preserve">MajorName </w:t>
+      </w:r>
+      <w:r>
+        <w:rPr>
+          <w:rFonts w:ascii="Menlo" w:eastAsia="Times New Roman" w:hAnsi="Menlo" w:cs="Menlo"/>
+          <w:i/>
+          <w:iCs/>
+          <w:color w:val="C792EA"/>
+          <w:sz w:val="32"/>
+          <w:szCs w:val="32"/>
+        </w:rPr>
+        <w:t xml:space="preserve">from </w:t>
+      </w:r>
+      <w:r>
+        <w:rPr>
+          <w:rFonts w:ascii="Menlo" w:eastAsia="Times New Roman" w:hAnsi="Menlo" w:cs="Menlo"/>
+          <w:color w:val="FFCB6B"/>
+          <w:sz w:val="32"/>
+          <w:szCs w:val="32"/>
+        </w:rPr>
+        <w:t>Major</w:t>
+      </w:r>
+      <w:r>
+        <w:rPr>
+          <w:rFonts w:ascii="Menlo" w:eastAsia="Times New Roman" w:hAnsi="Menlo" w:cs="Menlo"/>
+          <w:color w:val="89DDFF"/>
+          <w:sz w:val="32"/>
+          <w:szCs w:val="32"/>
+        </w:rPr>
+        <w:t>;</w:t>
+      </w:r>
+    </w:p>
+    <w:p>
+      <w:pPr>
+        <w:spacing w:line="480" w:lineRule="auto"/>
+        <w:rPr>
+          <w:rFonts w:ascii="Times New Roman" w:hAnsi="Times New Roman" w:cs="Times New Roman"/>
+          <w:b/>
+          <w:color w:val="000000" w:themeColor="text1"/>
+          <w:sz w:val="28"/>
+          <w:szCs w:val="28"/>
+        </w:rPr>
+      </w:pPr>
+    </w:p>
+    <w:p>
+      <w:pPr>
+        <w:spacing w:line="480" w:lineRule="auto"/>
+        <w:rPr>
+          <w:rFonts w:ascii="Times New Roman" w:hAnsi="Times New Roman" w:cs="Times New Roman"/>
+          <w:b/>
+          <w:color w:val="000000" w:themeColor="text1"/>
+          <w:sz w:val="28"/>
+          <w:szCs w:val="28"/>
+        </w:rPr>
+      </w:pPr>
+    </w:p>
+    <w:p>
+      <w:pPr>
+        <w:spacing w:line="480" w:lineRule="auto"/>
+        <w:rPr>
+          <w:rFonts w:ascii="Times New Roman" w:hAnsi="Times New Roman" w:cs="Times New Roman"/>
+          <w:b/>
+          <w:color w:val="000000" w:themeColor="text1"/>
+          <w:sz w:val="28"/>
+          <w:szCs w:val="28"/>
+        </w:rPr>
+      </w:pPr>
+      <w:r>
+        <w:rPr>
+          <w:rFonts w:ascii="Times New Roman" w:hAnsi="Times New Roman" w:cs="Times New Roman"/>
+          <w:b/>
+          <w:color w:val="000000" w:themeColor="text1"/>
+          <w:sz w:val="28"/>
+          <w:szCs w:val="28"/>
+        </w:rPr>
+        <w:t xml:space="preserve">Table </w:t>
+      </w:r>
+      <w:r>
+        <w:rPr>
+          <w:rFonts w:ascii="Times New Roman" w:hAnsi="Times New Roman" w:cs="Times New Roman" w:hint="eastAsia"/>
+          <w:b/>
+          <w:color w:val="000000" w:themeColor="text1"/>
+          <w:sz w:val="28"/>
+          <w:szCs w:val="28"/>
+        </w:rPr>
+        <w:t>view</w:t>
+      </w:r>
+      <w:r>
+        <w:rPr>
+          <w:rFonts w:ascii="Times New Roman" w:hAnsi="Times New Roman" w:cs="Times New Roman"/>
+          <w:b/>
+          <w:color w:val="000000" w:themeColor="text1"/>
+          <w:sz w:val="28"/>
+          <w:szCs w:val="28"/>
+        </w:rPr>
+        <w:t xml:space="preserve"> </w:t>
+      </w:r>
+      <w:r>
+        <w:rPr>
+          <w:rFonts w:ascii="Times New Roman" w:hAnsi="Times New Roman" w:cs="Times New Roman"/>
+          <w:b/>
+          <w:color w:val="000000" w:themeColor="text1"/>
+          <w:sz w:val="28"/>
+          <w:szCs w:val="28"/>
+        </w:rPr>
+        <w:t>before insert:</w:t>
       </w:r>
     </w:p>
     <w:p>
@@ -12113,10 +12286,10 @@
           <w:szCs w:val="28"/>
         </w:rPr>
         <w:drawing>
-          <wp:inline distT="0" distB="0" distL="0" distR="0" wp14:anchorId="0C7B4027" wp14:editId="227C8DEE">
-            <wp:extent cx="6747291" cy="571500"/>
+          <wp:inline distT="0" distB="0" distL="0" distR="0" wp14:anchorId="1F6816B3" wp14:editId="773B8E04">
+            <wp:extent cx="2679700" cy="2413000"/>
             <wp:effectExtent l="0" t="0" r="0" b="0"/>
-            <wp:docPr id="27" name="Picture 27"/>
+            <wp:docPr id="30" name="Picture 30"/>
             <wp:cNvGraphicFramePr>
               <a:graphicFrameLocks xmlns:a="http://schemas.openxmlformats.org/drawingml/2006/main" noChangeAspect="1"/>
             </wp:cNvGraphicFramePr>
@@ -12136,7 +12309,7 @@
                   <pic:spPr>
                     <a:xfrm>
                       <a:off x="0" y="0"/>
-                      <a:ext cx="6814345" cy="577180"/>
+                      <a:ext cx="2679700" cy="2413000"/>
                     </a:xfrm>
                     <a:prstGeom prst="rect">
                       <a:avLst/>
@@ -12153,7 +12326,75 @@
       <w:pPr>
         <w:spacing w:line="480" w:lineRule="auto"/>
         <w:rPr>
-          <w:rFonts w:ascii="Courier" w:hAnsi="Courier" w:cs="Times New Roman"/>
+          <w:rFonts w:ascii="Times New Roman" w:hAnsi="Times New Roman" w:cs="Times New Roman"/>
+          <w:b/>
+          <w:color w:val="000000" w:themeColor="text1"/>
+          <w:sz w:val="28"/>
+          <w:szCs w:val="28"/>
+        </w:rPr>
+      </w:pPr>
+    </w:p>
+    <w:p>
+      <w:pPr>
+        <w:spacing w:line="480" w:lineRule="auto"/>
+        <w:rPr>
+          <w:rFonts w:ascii="Times New Roman" w:hAnsi="Times New Roman" w:cs="Times New Roman"/>
+          <w:b/>
+          <w:color w:val="000000" w:themeColor="text1"/>
+          <w:sz w:val="28"/>
+          <w:szCs w:val="28"/>
+        </w:rPr>
+      </w:pPr>
+      <w:r>
+        <w:rPr>
+          <w:rFonts w:ascii="Times New Roman" w:hAnsi="Times New Roman" w:cs="Times New Roman"/>
+          <w:b/>
+          <w:color w:val="000000" w:themeColor="text1"/>
+          <w:sz w:val="28"/>
+          <w:szCs w:val="28"/>
+        </w:rPr>
+        <w:lastRenderedPageBreak/>
+        <w:t xml:space="preserve">Insert </w:t>
+      </w:r>
+      <w:r>
+        <w:rPr>
+          <w:rFonts w:ascii="Times New Roman" w:hAnsi="Times New Roman" w:cs="Times New Roman"/>
+          <w:b/>
+          <w:color w:val="000000" w:themeColor="text1"/>
+          <w:sz w:val="28"/>
+          <w:szCs w:val="28"/>
+        </w:rPr>
+        <w:t xml:space="preserve">view </w:t>
+      </w:r>
+      <w:r>
+        <w:rPr>
+          <w:rFonts w:ascii="Times New Roman" w:hAnsi="Times New Roman" w:cs="Times New Roman"/>
+          <w:b/>
+          <w:color w:val="000000" w:themeColor="text1"/>
+          <w:sz w:val="28"/>
+          <w:szCs w:val="28"/>
+        </w:rPr>
+        <w:t>sql:</w:t>
+      </w:r>
+    </w:p>
+    <w:p>
+      <w:pPr>
+        <w:spacing w:line="480" w:lineRule="auto"/>
+        <w:rPr>
+          <w:rFonts w:ascii="Times New Roman" w:hAnsi="Times New Roman" w:cs="Times New Roman"/>
+          <w:b/>
+          <w:color w:val="000000" w:themeColor="text1"/>
+          <w:sz w:val="28"/>
+          <w:szCs w:val="28"/>
+        </w:rPr>
+      </w:pPr>
+    </w:p>
+    <w:p>
+      <w:pPr>
+        <w:spacing w:line="480" w:lineRule="auto"/>
+        <w:rPr>
+          <w:rFonts w:ascii="Times New Roman" w:hAnsi="Times New Roman" w:cs="Times New Roman" w:hint="eastAsia"/>
+          <w:b/>
           <w:color w:val="000000" w:themeColor="text1"/>
           <w:sz w:val="28"/>
           <w:szCs w:val="28"/>
@@ -12161,6 +12402,29 @@
       </w:pPr>
       <w:bookmarkStart w:id="0" w:name="_GoBack"/>
       <w:bookmarkEnd w:id="0"/>
+    </w:p>
+    <w:p>
+      <w:pPr>
+        <w:spacing w:line="480" w:lineRule="auto"/>
+        <w:rPr>
+          <w:rFonts w:ascii="Times New Roman" w:hAnsi="Times New Roman" w:cs="Times New Roman"/>
+          <w:b/>
+          <w:color w:val="000000" w:themeColor="text1"/>
+          <w:sz w:val="28"/>
+          <w:szCs w:val="28"/>
+        </w:rPr>
+      </w:pPr>
+    </w:p>
+    <w:p>
+      <w:pPr>
+        <w:spacing w:line="480" w:lineRule="auto"/>
+        <w:rPr>
+          <w:rFonts w:ascii="Courier" w:hAnsi="Courier" w:cs="Times New Roman"/>
+          <w:color w:val="000000" w:themeColor="text1"/>
+          <w:sz w:val="28"/>
+          <w:szCs w:val="28"/>
+        </w:rPr>
+      </w:pPr>
     </w:p>
     <w:sectPr>
       <w:pgSz w:w="11900" w:h="16840"/>

</xml_diff>